<commit_message>
update pengujian perangkat lunak
</commit_message>
<xml_diff>
--- a/Skripsi/File Word/Pengujian Perangkat Lunak.docx
+++ b/Skripsi/File Word/Pengujian Perangkat Lunak.docx
@@ -56,6 +56,7 @@
                 <w:szCs w:val="24"/>
               </w:rPr>
             </w:pPr>
+            <w:proofErr w:type="spellStart"/>
             <w:r>
               <w:rPr>
                 <w:rFonts w:ascii="Times New Roman" w:hAnsi="Times New Roman" w:cs="Times New Roman"/>
@@ -64,6 +65,7 @@
               </w:rPr>
               <w:t>No</w:t>
             </w:r>
+            <w:proofErr w:type="spellEnd"/>
           </w:p>
         </w:tc>
         <w:tc>
@@ -291,8 +293,18 @@
                 <w:sz w:val="24"/>
                 <w:szCs w:val="24"/>
               </w:rPr>
-              <w:t>Halaman Login</w:t>
-            </w:r>
+              <w:t xml:space="preserve">Halaman </w:t>
+            </w:r>
+            <w:proofErr w:type="spellStart"/>
+            <w:r>
+              <w:rPr>
+                <w:rFonts w:ascii="Times New Roman" w:hAnsi="Times New Roman" w:cs="Times New Roman"/>
+                <w:sz w:val="24"/>
+                <w:szCs w:val="24"/>
+              </w:rPr>
+              <w:t>Login</w:t>
+            </w:r>
+            <w:proofErr w:type="spellEnd"/>
           </w:p>
         </w:tc>
         <w:tc>
@@ -314,8 +326,36 @@
                 <w:sz w:val="24"/>
                 <w:szCs w:val="24"/>
               </w:rPr>
-              <w:t>Tes login user</w:t>
-            </w:r>
+              <w:t xml:space="preserve">Tes </w:t>
+            </w:r>
+            <w:proofErr w:type="spellStart"/>
+            <w:r>
+              <w:rPr>
+                <w:rFonts w:ascii="Times New Roman" w:hAnsi="Times New Roman" w:cs="Times New Roman"/>
+                <w:sz w:val="24"/>
+                <w:szCs w:val="24"/>
+              </w:rPr>
+              <w:t>login</w:t>
+            </w:r>
+            <w:proofErr w:type="spellEnd"/>
+            <w:r>
+              <w:rPr>
+                <w:rFonts w:ascii="Times New Roman" w:hAnsi="Times New Roman" w:cs="Times New Roman"/>
+                <w:sz w:val="24"/>
+                <w:szCs w:val="24"/>
+              </w:rPr>
+              <w:t xml:space="preserve"> </w:t>
+            </w:r>
+            <w:proofErr w:type="spellStart"/>
+            <w:r>
+              <w:rPr>
+                <w:rFonts w:ascii="Times New Roman" w:hAnsi="Times New Roman" w:cs="Times New Roman"/>
+                <w:sz w:val="24"/>
+                <w:szCs w:val="24"/>
+              </w:rPr>
+              <w:t>user</w:t>
+            </w:r>
+            <w:proofErr w:type="spellEnd"/>
           </w:p>
         </w:tc>
         <w:tc>
@@ -331,6 +371,7 @@
                 <w:szCs w:val="24"/>
               </w:rPr>
             </w:pPr>
+            <w:proofErr w:type="spellStart"/>
             <w:r>
               <w:rPr>
                 <w:rFonts w:ascii="Times New Roman" w:hAnsi="Times New Roman" w:cs="Times New Roman"/>
@@ -339,6 +380,7 @@
               </w:rPr>
               <w:t>User</w:t>
             </w:r>
+            <w:proofErr w:type="spellEnd"/>
             <w:r>
               <w:rPr>
                 <w:rFonts w:ascii="Times New Roman" w:hAnsi="Times New Roman" w:cs="Times New Roman"/>
@@ -363,6 +405,7 @@
               </w:rPr>
               <w:t xml:space="preserve"> </w:t>
             </w:r>
+            <w:proofErr w:type="spellStart"/>
             <w:r>
               <w:rPr>
                 <w:rFonts w:ascii="Times New Roman" w:hAnsi="Times New Roman" w:cs="Times New Roman"/>
@@ -371,6 +414,7 @@
               </w:rPr>
               <w:t>login</w:t>
             </w:r>
+            <w:proofErr w:type="spellEnd"/>
           </w:p>
         </w:tc>
         <w:tc>
@@ -387,14 +431,6 @@
                 <w:szCs w:val="24"/>
               </w:rPr>
             </w:pPr>
-            <w:r>
-              <w:rPr>
-                <w:rFonts w:ascii="Times New Roman" w:hAnsi="Times New Roman" w:cs="Times New Roman"/>
-                <w:sz w:val="24"/>
-                <w:szCs w:val="24"/>
-              </w:rPr>
-              <w:t>Berhasil</w:t>
-            </w:r>
           </w:p>
         </w:tc>
       </w:tr>
@@ -510,14 +546,6 @@
                 <w:szCs w:val="24"/>
               </w:rPr>
             </w:pPr>
-            <w:r>
-              <w:rPr>
-                <w:rFonts w:ascii="Times New Roman" w:hAnsi="Times New Roman" w:cs="Times New Roman"/>
-                <w:sz w:val="24"/>
-                <w:szCs w:val="24"/>
-              </w:rPr>
-              <w:t>Berhasil</w:t>
-            </w:r>
           </w:p>
         </w:tc>
       </w:tr>
@@ -633,14 +661,6 @@
                 <w:szCs w:val="24"/>
               </w:rPr>
             </w:pPr>
-            <w:r>
-              <w:rPr>
-                <w:rFonts w:ascii="Times New Roman" w:hAnsi="Times New Roman" w:cs="Times New Roman"/>
-                <w:sz w:val="24"/>
-                <w:szCs w:val="24"/>
-              </w:rPr>
-              <w:t>Berhasil</w:t>
-            </w:r>
           </w:p>
         </w:tc>
       </w:tr>
@@ -688,14 +708,34 @@
                 <w:szCs w:val="24"/>
               </w:rPr>
             </w:pPr>
-            <w:r>
-              <w:rPr>
-                <w:rFonts w:ascii="Times New Roman" w:hAnsi="Times New Roman" w:cs="Times New Roman"/>
-                <w:sz w:val="24"/>
-                <w:szCs w:val="24"/>
-              </w:rPr>
-              <w:t>Input Data User</w:t>
-            </w:r>
+            <w:proofErr w:type="spellStart"/>
+            <w:r>
+              <w:rPr>
+                <w:rFonts w:ascii="Times New Roman" w:hAnsi="Times New Roman" w:cs="Times New Roman"/>
+                <w:sz w:val="24"/>
+                <w:szCs w:val="24"/>
+              </w:rPr>
+              <w:t>Input</w:t>
+            </w:r>
+            <w:proofErr w:type="spellEnd"/>
+            <w:r>
+              <w:rPr>
+                <w:rFonts w:ascii="Times New Roman" w:hAnsi="Times New Roman" w:cs="Times New Roman"/>
+                <w:sz w:val="24"/>
+                <w:szCs w:val="24"/>
+              </w:rPr>
+              <w:t xml:space="preserve"> Data </w:t>
+            </w:r>
+            <w:proofErr w:type="spellStart"/>
+            <w:r>
+              <w:rPr>
+                <w:rFonts w:ascii="Times New Roman" w:hAnsi="Times New Roman" w:cs="Times New Roman"/>
+                <w:sz w:val="24"/>
+                <w:szCs w:val="24"/>
+              </w:rPr>
+              <w:t>User</w:t>
+            </w:r>
+            <w:proofErr w:type="spellEnd"/>
           </w:p>
         </w:tc>
         <w:tc>
@@ -717,7 +757,25 @@
                 <w:sz w:val="24"/>
                 <w:szCs w:val="24"/>
               </w:rPr>
-              <w:t>Tes input data</w:t>
+              <w:t xml:space="preserve">Tes </w:t>
+            </w:r>
+            <w:proofErr w:type="spellStart"/>
+            <w:r>
+              <w:rPr>
+                <w:rFonts w:ascii="Times New Roman" w:hAnsi="Times New Roman" w:cs="Times New Roman"/>
+                <w:sz w:val="24"/>
+                <w:szCs w:val="24"/>
+              </w:rPr>
+              <w:t>input</w:t>
+            </w:r>
+            <w:proofErr w:type="spellEnd"/>
+            <w:r>
+              <w:rPr>
+                <w:rFonts w:ascii="Times New Roman" w:hAnsi="Times New Roman" w:cs="Times New Roman"/>
+                <w:sz w:val="24"/>
+                <w:szCs w:val="24"/>
+              </w:rPr>
+              <w:t xml:space="preserve"> data</w:t>
             </w:r>
           </w:p>
         </w:tc>
@@ -740,8 +798,54 @@
                 <w:sz w:val="24"/>
                 <w:szCs w:val="24"/>
               </w:rPr>
-              <w:t>Data berhasil diinput dan disimpan kedalam database</w:t>
-            </w:r>
+              <w:t xml:space="preserve">Data berhasil </w:t>
+            </w:r>
+            <w:proofErr w:type="spellStart"/>
+            <w:r>
+              <w:rPr>
+                <w:rFonts w:ascii="Times New Roman" w:hAnsi="Times New Roman" w:cs="Times New Roman"/>
+                <w:sz w:val="24"/>
+                <w:szCs w:val="24"/>
+              </w:rPr>
+              <w:t>diinput</w:t>
+            </w:r>
+            <w:proofErr w:type="spellEnd"/>
+            <w:r>
+              <w:rPr>
+                <w:rFonts w:ascii="Times New Roman" w:hAnsi="Times New Roman" w:cs="Times New Roman"/>
+                <w:sz w:val="24"/>
+                <w:szCs w:val="24"/>
+              </w:rPr>
+              <w:t xml:space="preserve"> dan disimpan </w:t>
+            </w:r>
+            <w:proofErr w:type="spellStart"/>
+            <w:r>
+              <w:rPr>
+                <w:rFonts w:ascii="Times New Roman" w:hAnsi="Times New Roman" w:cs="Times New Roman"/>
+                <w:sz w:val="24"/>
+                <w:szCs w:val="24"/>
+              </w:rPr>
+              <w:t>kedalam</w:t>
+            </w:r>
+            <w:proofErr w:type="spellEnd"/>
+            <w:r>
+              <w:rPr>
+                <w:rFonts w:ascii="Times New Roman" w:hAnsi="Times New Roman" w:cs="Times New Roman"/>
+                <w:sz w:val="24"/>
+                <w:szCs w:val="24"/>
+              </w:rPr>
+              <w:t xml:space="preserve"> </w:t>
+            </w:r>
+            <w:proofErr w:type="spellStart"/>
+            <w:r>
+              <w:rPr>
+                <w:rFonts w:ascii="Times New Roman" w:hAnsi="Times New Roman" w:cs="Times New Roman"/>
+                <w:sz w:val="24"/>
+                <w:szCs w:val="24"/>
+              </w:rPr>
+              <w:t>database</w:t>
+            </w:r>
+            <w:proofErr w:type="spellEnd"/>
           </w:p>
         </w:tc>
         <w:tc>
@@ -758,14 +862,6 @@
                 <w:szCs w:val="24"/>
               </w:rPr>
             </w:pPr>
-            <w:r>
-              <w:rPr>
-                <w:rFonts w:ascii="Times New Roman" w:hAnsi="Times New Roman" w:cs="Times New Roman"/>
-                <w:sz w:val="24"/>
-                <w:szCs w:val="24"/>
-              </w:rPr>
-              <w:t>Berhasil</w:t>
-            </w:r>
           </w:p>
         </w:tc>
       </w:tr>
@@ -867,14 +963,6 @@
                 <w:szCs w:val="24"/>
               </w:rPr>
             </w:pPr>
-            <w:r>
-              <w:rPr>
-                <w:rFonts w:ascii="Times New Roman" w:hAnsi="Times New Roman" w:cs="Times New Roman"/>
-                <w:sz w:val="24"/>
-                <w:szCs w:val="24"/>
-              </w:rPr>
-              <w:t>Berhasil</w:t>
-            </w:r>
           </w:p>
         </w:tc>
       </w:tr>
@@ -976,14 +1064,6 @@
                 <w:szCs w:val="24"/>
               </w:rPr>
             </w:pPr>
-            <w:r>
-              <w:rPr>
-                <w:rFonts w:ascii="Times New Roman" w:hAnsi="Times New Roman" w:cs="Times New Roman"/>
-                <w:sz w:val="24"/>
-                <w:szCs w:val="24"/>
-              </w:rPr>
-              <w:t>Berhasil</w:t>
-            </w:r>
           </w:p>
         </w:tc>
       </w:tr>
@@ -1066,8 +1146,18 @@
                 <w:sz w:val="24"/>
                 <w:szCs w:val="24"/>
               </w:rPr>
-              <w:t>Menampilkan data yang diinput</w:t>
-            </w:r>
+              <w:t xml:space="preserve">Menampilkan data yang </w:t>
+            </w:r>
+            <w:proofErr w:type="spellStart"/>
+            <w:r>
+              <w:rPr>
+                <w:rFonts w:ascii="Times New Roman" w:hAnsi="Times New Roman" w:cs="Times New Roman"/>
+                <w:sz w:val="24"/>
+                <w:szCs w:val="24"/>
+              </w:rPr>
+              <w:t>diinput</w:t>
+            </w:r>
+            <w:proofErr w:type="spellEnd"/>
           </w:p>
         </w:tc>
         <w:tc>
@@ -1089,8 +1179,18 @@
                 <w:sz w:val="24"/>
                 <w:szCs w:val="24"/>
               </w:rPr>
-              <w:t>Aplikasi menampilkan laporan user</w:t>
-            </w:r>
+              <w:t xml:space="preserve">Aplikasi menampilkan laporan </w:t>
+            </w:r>
+            <w:proofErr w:type="spellStart"/>
+            <w:r>
+              <w:rPr>
+                <w:rFonts w:ascii="Times New Roman" w:hAnsi="Times New Roman" w:cs="Times New Roman"/>
+                <w:sz w:val="24"/>
+                <w:szCs w:val="24"/>
+              </w:rPr>
+              <w:t>user</w:t>
+            </w:r>
+            <w:proofErr w:type="spellEnd"/>
           </w:p>
         </w:tc>
         <w:tc>
@@ -1107,14 +1207,6 @@
                 <w:szCs w:val="24"/>
               </w:rPr>
             </w:pPr>
-            <w:r>
-              <w:rPr>
-                <w:rFonts w:ascii="Times New Roman" w:hAnsi="Times New Roman" w:cs="Times New Roman"/>
-                <w:sz w:val="24"/>
-                <w:szCs w:val="24"/>
-              </w:rPr>
-              <w:t>Berhasil</w:t>
-            </w:r>
           </w:p>
         </w:tc>
       </w:tr>
@@ -1189,8 +1281,18 @@
                 <w:sz w:val="24"/>
                 <w:szCs w:val="24"/>
               </w:rPr>
-              <w:t>Tes keluar user</w:t>
-            </w:r>
+              <w:t xml:space="preserve">Tes keluar </w:t>
+            </w:r>
+            <w:proofErr w:type="spellStart"/>
+            <w:r>
+              <w:rPr>
+                <w:rFonts w:ascii="Times New Roman" w:hAnsi="Times New Roman" w:cs="Times New Roman"/>
+                <w:sz w:val="24"/>
+                <w:szCs w:val="24"/>
+              </w:rPr>
+              <w:t>user</w:t>
+            </w:r>
+            <w:proofErr w:type="spellEnd"/>
           </w:p>
         </w:tc>
         <w:tc>
@@ -1206,13 +1308,23 @@
                 <w:szCs w:val="24"/>
               </w:rPr>
             </w:pPr>
-            <w:r>
-              <w:rPr>
-                <w:rFonts w:ascii="Times New Roman" w:hAnsi="Times New Roman" w:cs="Times New Roman"/>
-                <w:sz w:val="24"/>
-                <w:szCs w:val="24"/>
-              </w:rPr>
-              <w:t>User keluar dari aplikasi</w:t>
+            <w:proofErr w:type="spellStart"/>
+            <w:r>
+              <w:rPr>
+                <w:rFonts w:ascii="Times New Roman" w:hAnsi="Times New Roman" w:cs="Times New Roman"/>
+                <w:sz w:val="24"/>
+                <w:szCs w:val="24"/>
+              </w:rPr>
+              <w:t>User</w:t>
+            </w:r>
+            <w:proofErr w:type="spellEnd"/>
+            <w:r>
+              <w:rPr>
+                <w:rFonts w:ascii="Times New Roman" w:hAnsi="Times New Roman" w:cs="Times New Roman"/>
+                <w:sz w:val="24"/>
+                <w:szCs w:val="24"/>
+              </w:rPr>
+              <w:t xml:space="preserve"> keluar dari aplikasi</w:t>
             </w:r>
           </w:p>
         </w:tc>
@@ -1230,14 +1342,6 @@
                 <w:szCs w:val="24"/>
               </w:rPr>
             </w:pPr>
-            <w:r>
-              <w:rPr>
-                <w:rFonts w:ascii="Times New Roman" w:hAnsi="Times New Roman" w:cs="Times New Roman"/>
-                <w:sz w:val="24"/>
-                <w:szCs w:val="24"/>
-              </w:rPr>
-              <w:t>Berhasil</w:t>
-            </w:r>
           </w:p>
         </w:tc>
       </w:tr>
@@ -1559,49 +1663,25 @@
                 <w:sz w:val="24"/>
                 <w:szCs w:val="24"/>
               </w:rPr>
-              <w:t>[x] Diterima</w:t>
-            </w:r>
-          </w:p>
-          <w:p>
-            <w:pPr>
-              <w:cnfStyle w:val="000000000000" w:firstRow="0" w:lastRow="0" w:firstColumn="0" w:lastColumn="0" w:oddVBand="0" w:evenVBand="0" w:oddHBand="0" w:evenHBand="0" w:firstRowFirstColumn="0" w:firstRowLastColumn="0" w:lastRowFirstColumn="0" w:lastRowLastColumn="0"/>
-              <w:rPr>
-                <w:rFonts w:ascii="Times New Roman" w:hAnsi="Times New Roman" w:cs="Times New Roman"/>
-                <w:sz w:val="24"/>
-                <w:szCs w:val="24"/>
-              </w:rPr>
-            </w:pPr>
-            <w:r>
-              <w:rPr>
-                <w:rFonts w:ascii="Times New Roman" w:hAnsi="Times New Roman" w:cs="Times New Roman"/>
-                <w:sz w:val="24"/>
-                <w:szCs w:val="24"/>
-              </w:rPr>
-              <w:t>[</w:t>
-            </w:r>
-            <w:r>
-              <w:rPr>
-                <w:rFonts w:ascii="Times New Roman" w:hAnsi="Times New Roman" w:cs="Times New Roman"/>
-                <w:sz w:val="24"/>
-                <w:szCs w:val="24"/>
-              </w:rPr>
-              <w:t xml:space="preserve"> </w:t>
-            </w:r>
-            <w:r>
-              <w:rPr>
-                <w:rFonts w:ascii="Times New Roman" w:hAnsi="Times New Roman" w:cs="Times New Roman"/>
-                <w:sz w:val="24"/>
-                <w:szCs w:val="24"/>
-              </w:rPr>
-              <w:t xml:space="preserve"> </w:t>
-            </w:r>
-            <w:r>
-              <w:rPr>
-                <w:rFonts w:ascii="Times New Roman" w:hAnsi="Times New Roman" w:cs="Times New Roman"/>
-                <w:sz w:val="24"/>
-                <w:szCs w:val="24"/>
-              </w:rPr>
-              <w:t>] Ditolak</w:t>
+              <w:t>[  ] Diterima</w:t>
+            </w:r>
+          </w:p>
+          <w:p>
+            <w:pPr>
+              <w:cnfStyle w:val="000000000000" w:firstRow="0" w:lastRow="0" w:firstColumn="0" w:lastColumn="0" w:oddVBand="0" w:evenVBand="0" w:oddHBand="0" w:evenHBand="0" w:firstRowFirstColumn="0" w:firstRowLastColumn="0" w:lastRowFirstColumn="0" w:lastRowLastColumn="0"/>
+              <w:rPr>
+                <w:rFonts w:ascii="Times New Roman" w:hAnsi="Times New Roman" w:cs="Times New Roman"/>
+                <w:sz w:val="24"/>
+                <w:szCs w:val="24"/>
+              </w:rPr>
+            </w:pPr>
+            <w:r>
+              <w:rPr>
+                <w:rFonts w:ascii="Times New Roman" w:hAnsi="Times New Roman" w:cs="Times New Roman"/>
+                <w:sz w:val="24"/>
+                <w:szCs w:val="24"/>
+              </w:rPr>
+              <w:t>[  ] Ditolak</w:t>
             </w:r>
           </w:p>
         </w:tc>
@@ -1656,8 +1736,36 @@
                 <w:sz w:val="24"/>
                 <w:szCs w:val="24"/>
               </w:rPr>
-              <w:t>Menampilkan data user yang dimasukan</w:t>
-            </w:r>
+              <w:t xml:space="preserve">Menampilkan data </w:t>
+            </w:r>
+            <w:proofErr w:type="spellStart"/>
+            <w:r>
+              <w:rPr>
+                <w:rFonts w:ascii="Times New Roman" w:hAnsi="Times New Roman" w:cs="Times New Roman"/>
+                <w:sz w:val="24"/>
+                <w:szCs w:val="24"/>
+              </w:rPr>
+              <w:t>user</w:t>
+            </w:r>
+            <w:proofErr w:type="spellEnd"/>
+            <w:r>
+              <w:rPr>
+                <w:rFonts w:ascii="Times New Roman" w:hAnsi="Times New Roman" w:cs="Times New Roman"/>
+                <w:sz w:val="24"/>
+                <w:szCs w:val="24"/>
+              </w:rPr>
+              <w:t xml:space="preserve"> yang </w:t>
+            </w:r>
+            <w:proofErr w:type="spellStart"/>
+            <w:r>
+              <w:rPr>
+                <w:rFonts w:ascii="Times New Roman" w:hAnsi="Times New Roman" w:cs="Times New Roman"/>
+                <w:sz w:val="24"/>
+                <w:szCs w:val="24"/>
+              </w:rPr>
+              <w:t>dimasukan</w:t>
+            </w:r>
+            <w:proofErr w:type="spellEnd"/>
           </w:p>
         </w:tc>
         <w:tc>
@@ -1679,8 +1787,18 @@
                 <w:sz w:val="24"/>
                 <w:szCs w:val="24"/>
               </w:rPr>
-              <w:t>Belum mampu menampilkan data user</w:t>
-            </w:r>
+              <w:t xml:space="preserve">Belum mampu menampilkan data </w:t>
+            </w:r>
+            <w:proofErr w:type="spellStart"/>
+            <w:r>
+              <w:rPr>
+                <w:rFonts w:ascii="Times New Roman" w:hAnsi="Times New Roman" w:cs="Times New Roman"/>
+                <w:sz w:val="24"/>
+                <w:szCs w:val="24"/>
+              </w:rPr>
+              <w:t>user</w:t>
+            </w:r>
+            <w:proofErr w:type="spellEnd"/>
           </w:p>
         </w:tc>
         <w:tc>
@@ -1702,57 +1820,25 @@
                 <w:sz w:val="24"/>
                 <w:szCs w:val="24"/>
               </w:rPr>
-              <w:t>[</w:t>
-            </w:r>
-            <w:r>
-              <w:rPr>
-                <w:rFonts w:ascii="Times New Roman" w:hAnsi="Times New Roman" w:cs="Times New Roman"/>
-                <w:sz w:val="24"/>
-                <w:szCs w:val="24"/>
-              </w:rPr>
-              <w:t xml:space="preserve">  </w:t>
-            </w:r>
-            <w:r>
-              <w:rPr>
-                <w:rFonts w:ascii="Times New Roman" w:hAnsi="Times New Roman" w:cs="Times New Roman"/>
-                <w:sz w:val="24"/>
-                <w:szCs w:val="24"/>
-              </w:rPr>
-              <w:t>] Diterima</w:t>
-            </w:r>
-          </w:p>
-          <w:p>
-            <w:pPr>
-              <w:cnfStyle w:val="000000000000" w:firstRow="0" w:lastRow="0" w:firstColumn="0" w:lastColumn="0" w:oddVBand="0" w:evenVBand="0" w:oddHBand="0" w:evenHBand="0" w:firstRowFirstColumn="0" w:firstRowLastColumn="0" w:lastRowFirstColumn="0" w:lastRowLastColumn="0"/>
-              <w:rPr>
-                <w:rFonts w:ascii="Times New Roman" w:hAnsi="Times New Roman" w:cs="Times New Roman"/>
-                <w:sz w:val="24"/>
-                <w:szCs w:val="24"/>
-              </w:rPr>
-            </w:pPr>
-            <w:r>
-              <w:rPr>
-                <w:rFonts w:ascii="Times New Roman" w:hAnsi="Times New Roman" w:cs="Times New Roman"/>
-                <w:sz w:val="24"/>
-                <w:szCs w:val="24"/>
-              </w:rPr>
-              <w:t>[</w:t>
-            </w:r>
-            <w:r>
-              <w:rPr>
-                <w:rFonts w:ascii="Times New Roman" w:hAnsi="Times New Roman" w:cs="Times New Roman"/>
-                <w:sz w:val="24"/>
-                <w:szCs w:val="24"/>
-              </w:rPr>
-              <w:t>x</w:t>
-            </w:r>
-            <w:r>
-              <w:rPr>
-                <w:rFonts w:ascii="Times New Roman" w:hAnsi="Times New Roman" w:cs="Times New Roman"/>
-                <w:sz w:val="24"/>
-                <w:szCs w:val="24"/>
-              </w:rPr>
-              <w:t>] Ditolak</w:t>
+              <w:t>[  ] Diterima</w:t>
+            </w:r>
+          </w:p>
+          <w:p>
+            <w:pPr>
+              <w:cnfStyle w:val="000000000000" w:firstRow="0" w:lastRow="0" w:firstColumn="0" w:lastColumn="0" w:oddVBand="0" w:evenVBand="0" w:oddHBand="0" w:evenHBand="0" w:firstRowFirstColumn="0" w:firstRowLastColumn="0" w:lastRowFirstColumn="0" w:lastRowLastColumn="0"/>
+              <w:rPr>
+                <w:rFonts w:ascii="Times New Roman" w:hAnsi="Times New Roman" w:cs="Times New Roman"/>
+                <w:sz w:val="24"/>
+                <w:szCs w:val="24"/>
+              </w:rPr>
+            </w:pPr>
+            <w:r>
+              <w:rPr>
+                <w:rFonts w:ascii="Times New Roman" w:hAnsi="Times New Roman" w:cs="Times New Roman"/>
+                <w:sz w:val="24"/>
+                <w:szCs w:val="24"/>
+              </w:rPr>
+              <w:t>[  ] Ditolak</w:t>
             </w:r>
           </w:p>
         </w:tc>
@@ -1776,6 +1862,7 @@
                 <w:szCs w:val="24"/>
               </w:rPr>
             </w:pPr>
+            <w:proofErr w:type="spellStart"/>
             <w:r>
               <w:rPr>
                 <w:rFonts w:ascii="Times New Roman" w:hAnsi="Times New Roman" w:cs="Times New Roman"/>
@@ -1784,8 +1871,9 @@
                 <w:sz w:val="24"/>
                 <w:szCs w:val="24"/>
               </w:rPr>
-              <w:t xml:space="preserve">Input data </w:t>
-            </w:r>
+              <w:t>Input</w:t>
+            </w:r>
+            <w:proofErr w:type="spellEnd"/>
             <w:r>
               <w:rPr>
                 <w:rFonts w:ascii="Times New Roman" w:hAnsi="Times New Roman" w:cs="Times New Roman"/>
@@ -1794,8 +1882,20 @@
                 <w:sz w:val="24"/>
                 <w:szCs w:val="24"/>
               </w:rPr>
+              <w:t xml:space="preserve"> data </w:t>
+            </w:r>
+            <w:proofErr w:type="spellStart"/>
+            <w:r>
+              <w:rPr>
+                <w:rFonts w:ascii="Times New Roman" w:hAnsi="Times New Roman" w:cs="Times New Roman"/>
+                <w:b w:val="0"/>
+                <w:bCs w:val="0"/>
+                <w:sz w:val="24"/>
+                <w:szCs w:val="24"/>
+              </w:rPr>
               <w:t>user</w:t>
             </w:r>
+            <w:proofErr w:type="spellEnd"/>
           </w:p>
         </w:tc>
         <w:tc>
@@ -1819,6 +1919,7 @@
               </w:rPr>
               <w:t xml:space="preserve">Data </w:t>
             </w:r>
+            <w:proofErr w:type="spellStart"/>
             <w:r>
               <w:rPr>
                 <w:rFonts w:ascii="Times New Roman" w:hAnsi="Times New Roman" w:cs="Times New Roman"/>
@@ -1827,14 +1928,43 @@
               </w:rPr>
               <w:t>user</w:t>
             </w:r>
-            <w:r>
-              <w:rPr>
-                <w:rFonts w:ascii="Times New Roman" w:hAnsi="Times New Roman" w:cs="Times New Roman"/>
-                <w:sz w:val="24"/>
-                <w:szCs w:val="24"/>
-              </w:rPr>
-              <w:t xml:space="preserve"> diinput dan disimpan ke database</w:t>
-            </w:r>
+            <w:proofErr w:type="spellEnd"/>
+            <w:r>
+              <w:rPr>
+                <w:rFonts w:ascii="Times New Roman" w:hAnsi="Times New Roman" w:cs="Times New Roman"/>
+                <w:sz w:val="24"/>
+                <w:szCs w:val="24"/>
+              </w:rPr>
+              <w:t xml:space="preserve"> </w:t>
+            </w:r>
+            <w:proofErr w:type="spellStart"/>
+            <w:r>
+              <w:rPr>
+                <w:rFonts w:ascii="Times New Roman" w:hAnsi="Times New Roman" w:cs="Times New Roman"/>
+                <w:sz w:val="24"/>
+                <w:szCs w:val="24"/>
+              </w:rPr>
+              <w:t>diinput</w:t>
+            </w:r>
+            <w:proofErr w:type="spellEnd"/>
+            <w:r>
+              <w:rPr>
+                <w:rFonts w:ascii="Times New Roman" w:hAnsi="Times New Roman" w:cs="Times New Roman"/>
+                <w:sz w:val="24"/>
+                <w:szCs w:val="24"/>
+              </w:rPr>
+              <w:t xml:space="preserve"> dan disimpan ke </w:t>
+            </w:r>
+            <w:proofErr w:type="spellStart"/>
+            <w:r>
+              <w:rPr>
+                <w:rFonts w:ascii="Times New Roman" w:hAnsi="Times New Roman" w:cs="Times New Roman"/>
+                <w:sz w:val="24"/>
+                <w:szCs w:val="24"/>
+              </w:rPr>
+              <w:t>database</w:t>
+            </w:r>
+            <w:proofErr w:type="spellEnd"/>
           </w:p>
         </w:tc>
         <w:tc>
@@ -1850,22 +1980,25 @@
                 <w:szCs w:val="24"/>
               </w:rPr>
             </w:pPr>
-            <w:r>
-              <w:rPr>
-                <w:rFonts w:ascii="Times New Roman" w:hAnsi="Times New Roman" w:cs="Times New Roman"/>
-                <w:sz w:val="24"/>
-                <w:szCs w:val="24"/>
-              </w:rPr>
-              <w:t>Input d</w:t>
-            </w:r>
-            <w:r>
-              <w:rPr>
-                <w:rFonts w:ascii="Times New Roman" w:hAnsi="Times New Roman" w:cs="Times New Roman"/>
-                <w:sz w:val="24"/>
-                <w:szCs w:val="24"/>
-              </w:rPr>
-              <w:t xml:space="preserve">ata </w:t>
-            </w:r>
+            <w:proofErr w:type="spellStart"/>
+            <w:r>
+              <w:rPr>
+                <w:rFonts w:ascii="Times New Roman" w:hAnsi="Times New Roman" w:cs="Times New Roman"/>
+                <w:sz w:val="24"/>
+                <w:szCs w:val="24"/>
+              </w:rPr>
+              <w:t>Input</w:t>
+            </w:r>
+            <w:proofErr w:type="spellEnd"/>
+            <w:r>
+              <w:rPr>
+                <w:rFonts w:ascii="Times New Roman" w:hAnsi="Times New Roman" w:cs="Times New Roman"/>
+                <w:sz w:val="24"/>
+                <w:szCs w:val="24"/>
+              </w:rPr>
+              <w:t xml:space="preserve"> data </w:t>
+            </w:r>
+            <w:proofErr w:type="spellStart"/>
             <w:r>
               <w:rPr>
                 <w:rFonts w:ascii="Times New Roman" w:hAnsi="Times New Roman" w:cs="Times New Roman"/>
@@ -1874,29 +2007,14 @@
               </w:rPr>
               <w:t>user</w:t>
             </w:r>
-            <w:r>
-              <w:rPr>
-                <w:rFonts w:ascii="Times New Roman" w:hAnsi="Times New Roman" w:cs="Times New Roman"/>
-                <w:sz w:val="24"/>
-                <w:szCs w:val="24"/>
-              </w:rPr>
-              <w:t xml:space="preserve"> dapat </w:t>
-            </w:r>
-            <w:r>
-              <w:rPr>
-                <w:rFonts w:ascii="Times New Roman" w:hAnsi="Times New Roman" w:cs="Times New Roman"/>
-                <w:sz w:val="24"/>
-                <w:szCs w:val="24"/>
-              </w:rPr>
-              <w:t xml:space="preserve">berfungsi </w:t>
-            </w:r>
-            <w:r>
-              <w:rPr>
-                <w:rFonts w:ascii="Times New Roman" w:hAnsi="Times New Roman" w:cs="Times New Roman"/>
-                <w:sz w:val="24"/>
-                <w:szCs w:val="24"/>
-              </w:rPr>
-              <w:t>dengan baik</w:t>
+            <w:proofErr w:type="spellEnd"/>
+            <w:r>
+              <w:rPr>
+                <w:rFonts w:ascii="Times New Roman" w:hAnsi="Times New Roman" w:cs="Times New Roman"/>
+                <w:sz w:val="24"/>
+                <w:szCs w:val="24"/>
+              </w:rPr>
+              <w:t xml:space="preserve"> dapat berfungsi dengan baik</w:t>
             </w:r>
           </w:p>
         </w:tc>
@@ -1919,7 +2037,7 @@
                 <w:sz w:val="24"/>
                 <w:szCs w:val="24"/>
               </w:rPr>
-              <w:t>[x] Diterima</w:t>
+              <w:t>[  ] Diterima</w:t>
             </w:r>
           </w:p>
           <w:p>
@@ -1961,6 +2079,7 @@
                 <w:szCs w:val="24"/>
               </w:rPr>
             </w:pPr>
+            <w:proofErr w:type="spellStart"/>
             <w:r>
               <w:rPr>
                 <w:rFonts w:ascii="Times New Roman" w:hAnsi="Times New Roman" w:cs="Times New Roman"/>
@@ -1969,7 +2088,18 @@
                 <w:sz w:val="24"/>
                 <w:szCs w:val="24"/>
               </w:rPr>
-              <w:t>Input data hewan</w:t>
+              <w:t>Input</w:t>
+            </w:r>
+            <w:proofErr w:type="spellEnd"/>
+            <w:r>
+              <w:rPr>
+                <w:rFonts w:ascii="Times New Roman" w:hAnsi="Times New Roman" w:cs="Times New Roman"/>
+                <w:b w:val="0"/>
+                <w:bCs w:val="0"/>
+                <w:sz w:val="24"/>
+                <w:szCs w:val="24"/>
+              </w:rPr>
+              <w:t xml:space="preserve"> data hewan</w:t>
             </w:r>
           </w:p>
         </w:tc>
@@ -1992,8 +2122,36 @@
                 <w:sz w:val="24"/>
                 <w:szCs w:val="24"/>
               </w:rPr>
-              <w:t>Data hewan diinput dan disimpan ke database</w:t>
-            </w:r>
+              <w:t xml:space="preserve">Data hewan </w:t>
+            </w:r>
+            <w:proofErr w:type="spellStart"/>
+            <w:r>
+              <w:rPr>
+                <w:rFonts w:ascii="Times New Roman" w:hAnsi="Times New Roman" w:cs="Times New Roman"/>
+                <w:sz w:val="24"/>
+                <w:szCs w:val="24"/>
+              </w:rPr>
+              <w:t>diinput</w:t>
+            </w:r>
+            <w:proofErr w:type="spellEnd"/>
+            <w:r>
+              <w:rPr>
+                <w:rFonts w:ascii="Times New Roman" w:hAnsi="Times New Roman" w:cs="Times New Roman"/>
+                <w:sz w:val="24"/>
+                <w:szCs w:val="24"/>
+              </w:rPr>
+              <w:t xml:space="preserve"> dan disimpan ke </w:t>
+            </w:r>
+            <w:proofErr w:type="spellStart"/>
+            <w:r>
+              <w:rPr>
+                <w:rFonts w:ascii="Times New Roman" w:hAnsi="Times New Roman" w:cs="Times New Roman"/>
+                <w:sz w:val="24"/>
+                <w:szCs w:val="24"/>
+              </w:rPr>
+              <w:t>database</w:t>
+            </w:r>
+            <w:proofErr w:type="spellEnd"/>
           </w:p>
         </w:tc>
         <w:tc>
@@ -2009,13 +2167,23 @@
                 <w:szCs w:val="24"/>
               </w:rPr>
             </w:pPr>
-            <w:r>
-              <w:rPr>
-                <w:rFonts w:ascii="Times New Roman" w:hAnsi="Times New Roman" w:cs="Times New Roman"/>
-                <w:sz w:val="24"/>
-                <w:szCs w:val="24"/>
-              </w:rPr>
-              <w:t>Input data hewan dapat berfungsi dengan baik</w:t>
+            <w:proofErr w:type="spellStart"/>
+            <w:r>
+              <w:rPr>
+                <w:rFonts w:ascii="Times New Roman" w:hAnsi="Times New Roman" w:cs="Times New Roman"/>
+                <w:sz w:val="24"/>
+                <w:szCs w:val="24"/>
+              </w:rPr>
+              <w:t>Input</w:t>
+            </w:r>
+            <w:proofErr w:type="spellEnd"/>
+            <w:r>
+              <w:rPr>
+                <w:rFonts w:ascii="Times New Roman" w:hAnsi="Times New Roman" w:cs="Times New Roman"/>
+                <w:sz w:val="24"/>
+                <w:szCs w:val="24"/>
+              </w:rPr>
+              <w:t xml:space="preserve"> data hewan dapat berfungsi dengan baik</w:t>
             </w:r>
           </w:p>
         </w:tc>
@@ -2038,7 +2206,7 @@
                 <w:sz w:val="24"/>
                 <w:szCs w:val="24"/>
               </w:rPr>
-              <w:t>[x] Diterima</w:t>
+              <w:t>[  ] Diterima</w:t>
             </w:r>
           </w:p>
           <w:p>
@@ -2128,13 +2296,23 @@
                 <w:szCs w:val="24"/>
               </w:rPr>
             </w:pPr>
-            <w:r>
-              <w:rPr>
-                <w:rFonts w:ascii="Times New Roman" w:hAnsi="Times New Roman" w:cs="Times New Roman"/>
-                <w:sz w:val="24"/>
-                <w:szCs w:val="24"/>
-              </w:rPr>
-              <w:t>User dapat memilih jenis perawatan hewan</w:t>
+            <w:proofErr w:type="spellStart"/>
+            <w:r>
+              <w:rPr>
+                <w:rFonts w:ascii="Times New Roman" w:hAnsi="Times New Roman" w:cs="Times New Roman"/>
+                <w:sz w:val="24"/>
+                <w:szCs w:val="24"/>
+              </w:rPr>
+              <w:t>User</w:t>
+            </w:r>
+            <w:proofErr w:type="spellEnd"/>
+            <w:r>
+              <w:rPr>
+                <w:rFonts w:ascii="Times New Roman" w:hAnsi="Times New Roman" w:cs="Times New Roman"/>
+                <w:sz w:val="24"/>
+                <w:szCs w:val="24"/>
+              </w:rPr>
+              <w:t xml:space="preserve"> dapat memilih jenis perawatan hewan</w:t>
             </w:r>
           </w:p>
         </w:tc>
@@ -2157,7 +2335,7 @@
                 <w:sz w:val="24"/>
                 <w:szCs w:val="24"/>
               </w:rPr>
-              <w:t>[x] Diterima</w:t>
+              <w:t>[  ] Diterima</w:t>
             </w:r>
           </w:p>
           <w:p>
@@ -2230,8 +2408,18 @@
                 <w:sz w:val="24"/>
                 <w:szCs w:val="24"/>
               </w:rPr>
-              <w:t>Menampilkan data perawatan yang digunakan user</w:t>
-            </w:r>
+              <w:t xml:space="preserve">Menampilkan data perawatan yang digunakan </w:t>
+            </w:r>
+            <w:proofErr w:type="spellStart"/>
+            <w:r>
+              <w:rPr>
+                <w:rFonts w:ascii="Times New Roman" w:hAnsi="Times New Roman" w:cs="Times New Roman"/>
+                <w:sz w:val="24"/>
+                <w:szCs w:val="24"/>
+              </w:rPr>
+              <w:t>user</w:t>
+            </w:r>
+            <w:proofErr w:type="spellEnd"/>
           </w:p>
         </w:tc>
         <w:tc>
@@ -2276,7 +2464,7 @@
                 <w:sz w:val="24"/>
                 <w:szCs w:val="24"/>
               </w:rPr>
-              <w:t>[x] Diterima</w:t>
+              <w:t>[  ] Diterima</w:t>
             </w:r>
           </w:p>
           <w:p>

</xml_diff>